<commit_message>
Writing new Article and adding Weekly Site Map
</commit_message>
<xml_diff>
--- a/Articles/2025/1-Blender-Continued/7-Loop-Tools/5-Flatten/5 Flatten.docx
+++ b/Articles/2025/1-Blender-Continued/7-Loop-Tools/5-Flatten/5 Flatten.docx
@@ -10,9 +10,1809 @@
         <w:t>5 Flatten</w:t>
       </w:r>
     </w:p>
+    <w:sdt>
+      <w:sdtPr>
+        <w:rPr>
+          <w:rFonts w:asciiTheme="minorHAnsi" w:eastAsiaTheme="minorHAnsi" w:hAnsiTheme="minorHAnsi" w:cstheme="minorBidi"/>
+          <w:color w:val="auto"/>
+          <w:sz w:val="22"/>
+          <w:szCs w:val="22"/>
+        </w:rPr>
+        <w:id w:val="850377881"/>
+        <w:docPartObj>
+          <w:docPartGallery w:val="Table of Contents"/>
+          <w:docPartUnique/>
+        </w:docPartObj>
+      </w:sdtPr>
+      <w:sdtEndPr>
+        <w:rPr>
+          <w:b/>
+          <w:bCs/>
+          <w:noProof/>
+        </w:rPr>
+      </w:sdtEndPr>
+      <w:sdtContent>
+        <w:p>
+          <w:pPr>
+            <w:pStyle w:val="TOCHeading"/>
+          </w:pPr>
+          <w:r>
+            <w:t>Contents</w:t>
+          </w:r>
+        </w:p>
+        <w:p>
+          <w:pPr>
+            <w:pStyle w:val="TOC1"/>
+            <w:tabs>
+              <w:tab w:val="right" w:leader="dot" w:pos="9350"/>
+            </w:tabs>
+            <w:rPr>
+              <w:rFonts w:eastAsiaTheme="minorEastAsia"/>
+              <w:noProof/>
+              <w:sz w:val="24"/>
+              <w:szCs w:val="24"/>
+            </w:rPr>
+          </w:pPr>
+          <w:r>
+            <w:fldChar w:fldCharType="begin"/>
+          </w:r>
+          <w:r>
+            <w:instrText xml:space="preserve"> TOC \o "1-3" \h \z \u </w:instrText>
+          </w:r>
+          <w:r>
+            <w:fldChar w:fldCharType="separate"/>
+          </w:r>
+          <w:hyperlink w:anchor="_Toc190596124" w:history="1">
+            <w:r>
+              <w:rPr>
+                <w:rStyle w:val="Hyperlink"/>
+                <w:noProof/>
+              </w:rPr>
+              <w:t>What is the Flatten Tool?</w:t>
+            </w:r>
+            <w:r>
+              <w:rPr>
+                <w:noProof/>
+                <w:webHidden/>
+              </w:rPr>
+              <w:tab/>
+            </w:r>
+            <w:r>
+              <w:rPr>
+                <w:noProof/>
+                <w:webHidden/>
+              </w:rPr>
+              <w:fldChar w:fldCharType="begin"/>
+            </w:r>
+            <w:r>
+              <w:rPr>
+                <w:noProof/>
+                <w:webHidden/>
+              </w:rPr>
+              <w:instrText xml:space="preserve"> PAGEREF _Toc190596124 \h </w:instrText>
+            </w:r>
+            <w:r>
+              <w:rPr>
+                <w:noProof/>
+                <w:webHidden/>
+              </w:rPr>
+            </w:r>
+            <w:r>
+              <w:rPr>
+                <w:noProof/>
+                <w:webHidden/>
+              </w:rPr>
+              <w:fldChar w:fldCharType="separate"/>
+            </w:r>
+            <w:r>
+              <w:rPr>
+                <w:noProof/>
+                <w:webHidden/>
+              </w:rPr>
+              <w:t>1</w:t>
+            </w:r>
+            <w:r>
+              <w:rPr>
+                <w:noProof/>
+                <w:webHidden/>
+              </w:rPr>
+              <w:fldChar w:fldCharType="end"/>
+            </w:r>
+          </w:hyperlink>
+        </w:p>
+        <w:p>
+          <w:pPr>
+            <w:pStyle w:val="TOC1"/>
+            <w:tabs>
+              <w:tab w:val="right" w:leader="dot" w:pos="9350"/>
+            </w:tabs>
+            <w:rPr>
+              <w:rFonts w:eastAsiaTheme="minorEastAsia"/>
+              <w:noProof/>
+              <w:sz w:val="24"/>
+              <w:szCs w:val="24"/>
+            </w:rPr>
+          </w:pPr>
+          <w:hyperlink w:anchor="_Toc190596125" w:history="1">
+            <w:r>
+              <w:rPr>
+                <w:rStyle w:val="Hyperlink"/>
+                <w:noProof/>
+              </w:rPr>
+              <w:t>Enabling Loop Tools in Blender</w:t>
+            </w:r>
+            <w:r>
+              <w:rPr>
+                <w:noProof/>
+                <w:webHidden/>
+              </w:rPr>
+              <w:tab/>
+            </w:r>
+            <w:r>
+              <w:rPr>
+                <w:noProof/>
+                <w:webHidden/>
+              </w:rPr>
+              <w:fldChar w:fldCharType="begin"/>
+            </w:r>
+            <w:r>
+              <w:rPr>
+                <w:noProof/>
+                <w:webHidden/>
+              </w:rPr>
+              <w:instrText xml:space="preserve"> PAGEREF _Toc190596125 \h </w:instrText>
+            </w:r>
+            <w:r>
+              <w:rPr>
+                <w:noProof/>
+                <w:webHidden/>
+              </w:rPr>
+            </w:r>
+            <w:r>
+              <w:rPr>
+                <w:noProof/>
+                <w:webHidden/>
+              </w:rPr>
+              <w:fldChar w:fldCharType="separate"/>
+            </w:r>
+            <w:r>
+              <w:rPr>
+                <w:noProof/>
+                <w:webHidden/>
+              </w:rPr>
+              <w:t>2</w:t>
+            </w:r>
+            <w:r>
+              <w:rPr>
+                <w:noProof/>
+                <w:webHidden/>
+              </w:rPr>
+              <w:fldChar w:fldCharType="end"/>
+            </w:r>
+          </w:hyperlink>
+        </w:p>
+        <w:p>
+          <w:pPr>
+            <w:pStyle w:val="TOC1"/>
+            <w:tabs>
+              <w:tab w:val="right" w:leader="dot" w:pos="9350"/>
+            </w:tabs>
+            <w:rPr>
+              <w:rFonts w:eastAsiaTheme="minorEastAsia"/>
+              <w:noProof/>
+              <w:sz w:val="24"/>
+              <w:szCs w:val="24"/>
+            </w:rPr>
+          </w:pPr>
+          <w:hyperlink w:anchor="_Toc190596126" w:history="1">
+            <w:r>
+              <w:rPr>
+                <w:rStyle w:val="Hyperlink"/>
+                <w:noProof/>
+              </w:rPr>
+              <w:t>Preparing to Flatten your object</w:t>
+            </w:r>
+            <w:r>
+              <w:rPr>
+                <w:noProof/>
+                <w:webHidden/>
+              </w:rPr>
+              <w:tab/>
+            </w:r>
+            <w:r>
+              <w:rPr>
+                <w:noProof/>
+                <w:webHidden/>
+              </w:rPr>
+              <w:fldChar w:fldCharType="begin"/>
+            </w:r>
+            <w:r>
+              <w:rPr>
+                <w:noProof/>
+                <w:webHidden/>
+              </w:rPr>
+              <w:instrText xml:space="preserve"> PAGEREF _Toc190596126 \h </w:instrText>
+            </w:r>
+            <w:r>
+              <w:rPr>
+                <w:noProof/>
+                <w:webHidden/>
+              </w:rPr>
+            </w:r>
+            <w:r>
+              <w:rPr>
+                <w:noProof/>
+                <w:webHidden/>
+              </w:rPr>
+              <w:fldChar w:fldCharType="separate"/>
+            </w:r>
+            <w:r>
+              <w:rPr>
+                <w:noProof/>
+                <w:webHidden/>
+              </w:rPr>
+              <w:t>2</w:t>
+            </w:r>
+            <w:r>
+              <w:rPr>
+                <w:noProof/>
+                <w:webHidden/>
+              </w:rPr>
+              <w:fldChar w:fldCharType="end"/>
+            </w:r>
+          </w:hyperlink>
+        </w:p>
+        <w:p>
+          <w:pPr>
+            <w:pStyle w:val="TOC1"/>
+            <w:tabs>
+              <w:tab w:val="right" w:leader="dot" w:pos="9350"/>
+            </w:tabs>
+            <w:rPr>
+              <w:rFonts w:eastAsiaTheme="minorEastAsia"/>
+              <w:noProof/>
+              <w:sz w:val="24"/>
+              <w:szCs w:val="24"/>
+            </w:rPr>
+          </w:pPr>
+          <w:hyperlink w:anchor="_Toc190596127" w:history="1">
+            <w:r>
+              <w:rPr>
+                <w:rStyle w:val="Hyperlink"/>
+                <w:noProof/>
+              </w:rPr>
+              <w:t>Using the Flatten Tool</w:t>
+            </w:r>
+            <w:r>
+              <w:rPr>
+                <w:noProof/>
+                <w:webHidden/>
+              </w:rPr>
+              <w:tab/>
+            </w:r>
+            <w:r>
+              <w:rPr>
+                <w:noProof/>
+                <w:webHidden/>
+              </w:rPr>
+              <w:fldChar w:fldCharType="begin"/>
+            </w:r>
+            <w:r>
+              <w:rPr>
+                <w:noProof/>
+                <w:webHidden/>
+              </w:rPr>
+              <w:instrText xml:space="preserve"> PAGEREF _Toc190596127 \h </w:instrText>
+            </w:r>
+            <w:r>
+              <w:rPr>
+                <w:noProof/>
+                <w:webHidden/>
+              </w:rPr>
+            </w:r>
+            <w:r>
+              <w:rPr>
+                <w:noProof/>
+                <w:webHidden/>
+              </w:rPr>
+              <w:fldChar w:fldCharType="separate"/>
+            </w:r>
+            <w:r>
+              <w:rPr>
+                <w:noProof/>
+                <w:webHidden/>
+              </w:rPr>
+              <w:t>6</w:t>
+            </w:r>
+            <w:r>
+              <w:rPr>
+                <w:noProof/>
+                <w:webHidden/>
+              </w:rPr>
+              <w:fldChar w:fldCharType="end"/>
+            </w:r>
+          </w:hyperlink>
+        </w:p>
+        <w:p>
+          <w:pPr>
+            <w:pStyle w:val="TOC1"/>
+            <w:tabs>
+              <w:tab w:val="right" w:leader="dot" w:pos="9350"/>
+            </w:tabs>
+            <w:rPr>
+              <w:rFonts w:eastAsiaTheme="minorEastAsia"/>
+              <w:noProof/>
+              <w:sz w:val="24"/>
+              <w:szCs w:val="24"/>
+            </w:rPr>
+          </w:pPr>
+          <w:hyperlink w:anchor="_Toc190596128" w:history="1">
+            <w:r>
+              <w:rPr>
+                <w:rStyle w:val="Hyperlink"/>
+                <w:noProof/>
+              </w:rPr>
+              <w:t>The Flatten Options</w:t>
+            </w:r>
+            <w:r>
+              <w:rPr>
+                <w:noProof/>
+                <w:webHidden/>
+              </w:rPr>
+              <w:tab/>
+            </w:r>
+            <w:r>
+              <w:rPr>
+                <w:noProof/>
+                <w:webHidden/>
+              </w:rPr>
+              <w:fldChar w:fldCharType="begin"/>
+            </w:r>
+            <w:r>
+              <w:rPr>
+                <w:noProof/>
+                <w:webHidden/>
+              </w:rPr>
+              <w:instrText xml:space="preserve"> PAGEREF _Toc190596128 \h </w:instrText>
+            </w:r>
+            <w:r>
+              <w:rPr>
+                <w:noProof/>
+                <w:webHidden/>
+              </w:rPr>
+            </w:r>
+            <w:r>
+              <w:rPr>
+                <w:noProof/>
+                <w:webHidden/>
+              </w:rPr>
+              <w:fldChar w:fldCharType="separate"/>
+            </w:r>
+            <w:r>
+              <w:rPr>
+                <w:noProof/>
+                <w:webHidden/>
+              </w:rPr>
+              <w:t>8</w:t>
+            </w:r>
+            <w:r>
+              <w:rPr>
+                <w:noProof/>
+                <w:webHidden/>
+              </w:rPr>
+              <w:fldChar w:fldCharType="end"/>
+            </w:r>
+          </w:hyperlink>
+        </w:p>
+        <w:p>
+          <w:r>
+            <w:rPr>
+              <w:b/>
+              <w:bCs/>
+              <w:noProof/>
+            </w:rPr>
+            <w:fldChar w:fldCharType="end"/>
+          </w:r>
+        </w:p>
+      </w:sdtContent>
+    </w:sdt>
+    <w:p/>
+    <w:p>
+      <w:r>
+        <w:rPr>
+          <w:noProof/>
+        </w:rPr>
+        <w:drawing>
+          <wp:inline distT="0" distB="0" distL="0" distR="0" wp14:anchorId="525FDC60" wp14:editId="0BDB0E92">
+            <wp:extent cx="2571750" cy="2295525"/>
+            <wp:effectExtent l="0" t="0" r="0" b="9525"/>
+            <wp:docPr id="477746280" name="Picture 2"/>
+            <wp:cNvGraphicFramePr>
+              <a:graphicFrameLocks xmlns:a="http://schemas.openxmlformats.org/drawingml/2006/main" noChangeAspect="1"/>
+            </wp:cNvGraphicFramePr>
+            <a:graphic xmlns:a="http://schemas.openxmlformats.org/drawingml/2006/main">
+              <a:graphicData uri="http://schemas.openxmlformats.org/drawingml/2006/picture">
+                <pic:pic xmlns:pic="http://schemas.openxmlformats.org/drawingml/2006/picture">
+                  <pic:nvPicPr>
+                    <pic:cNvPr id="0" name="Picture 2"/>
+                    <pic:cNvPicPr>
+                      <a:picLocks noChangeAspect="1" noChangeArrowheads="1"/>
+                    </pic:cNvPicPr>
+                  </pic:nvPicPr>
+                  <pic:blipFill>
+                    <a:blip r:embed="rId8">
+                      <a:extLst>
+                        <a:ext uri="{28A0092B-C50C-407E-A947-70E740481C1C}">
+                          <a14:useLocalDpi xmlns:a14="http://schemas.microsoft.com/office/drawing/2010/main" val="0"/>
+                        </a:ext>
+                      </a:extLst>
+                    </a:blip>
+                    <a:srcRect/>
+                    <a:stretch>
+                      <a:fillRect/>
+                    </a:stretch>
+                  </pic:blipFill>
+                  <pic:spPr bwMode="auto">
+                    <a:xfrm>
+                      <a:off x="0" y="0"/>
+                      <a:ext cx="2571750" cy="2295525"/>
+                    </a:xfrm>
+                    <a:prstGeom prst="rect">
+                      <a:avLst/>
+                    </a:prstGeom>
+                    <a:noFill/>
+                    <a:ln>
+                      <a:noFill/>
+                    </a:ln>
+                  </pic:spPr>
+                </pic:pic>
+              </a:graphicData>
+            </a:graphic>
+          </wp:inline>
+        </w:drawing>
+      </w:r>
+    </w:p>
+    <w:p/>
+    <w:p>
+      <w:pPr>
+        <w:pStyle w:val="Heading1"/>
+      </w:pPr>
+      <w:bookmarkStart w:id="0" w:name="_Toc190596124"/>
+      <w:r>
+        <w:t>What is the Flatten Tool?</w:t>
+      </w:r>
+      <w:bookmarkEnd w:id="0"/>
+    </w:p>
+    <w:p>
+      <w:r>
+        <w:t xml:space="preserve">The </w:t>
+      </w:r>
+      <w:r>
+        <w:rPr>
+          <w:rStyle w:val="BlueBoldenChar"/>
+          <w:rFonts w:eastAsiaTheme="minorHAnsi"/>
+        </w:rPr>
+        <w:t>Flatten</w:t>
+      </w:r>
+      <w:r>
+        <w:t xml:space="preserve"> Tool is a</w:t>
+      </w:r>
+      <w:r>
+        <w:t>nother</w:t>
+      </w:r>
+      <w:r>
+        <w:t xml:space="preserve"> tool inside of the Loop tool’s arsenal</w:t>
+      </w:r>
+      <w:r>
+        <w:t>. This tool is</w:t>
+      </w:r>
+      <w:r>
+        <w:t xml:space="preserve"> where you can take any number of vertices that may be out of line, and flatten them to a</w:t>
+      </w:r>
+      <w:r>
+        <w:t>n</w:t>
+      </w:r>
+      <w:r>
+        <w:t xml:space="preserve"> </w:t>
+      </w:r>
+      <w:r>
+        <w:t xml:space="preserve">even </w:t>
+      </w:r>
+      <w:r>
+        <w:t>surface. So, flatten</w:t>
+      </w:r>
+      <w:r>
+        <w:t xml:space="preserve"> pretty much means just what it says</w:t>
+      </w:r>
+      <w:r>
+        <w:t>; to flatten the mesh.</w:t>
+      </w:r>
+    </w:p>
+    <w:p>
+      <w:r>
+        <w:rPr>
+          <w:noProof/>
+        </w:rPr>
+        <w:lastRenderedPageBreak/>
+        <w:drawing>
+          <wp:inline distT="0" distB="0" distL="0" distR="0" wp14:anchorId="2F376F8C" wp14:editId="7CBF2B84">
+            <wp:extent cx="5611008" cy="2095792"/>
+            <wp:effectExtent l="0" t="0" r="8890" b="0"/>
+            <wp:docPr id="1906172932" name="Picture 1"/>
+            <wp:cNvGraphicFramePr>
+              <a:graphicFrameLocks xmlns:a="http://schemas.openxmlformats.org/drawingml/2006/main" noChangeAspect="1"/>
+            </wp:cNvGraphicFramePr>
+            <a:graphic xmlns:a="http://schemas.openxmlformats.org/drawingml/2006/main">
+              <a:graphicData uri="http://schemas.openxmlformats.org/drawingml/2006/picture">
+                <pic:pic xmlns:pic="http://schemas.openxmlformats.org/drawingml/2006/picture">
+                  <pic:nvPicPr>
+                    <pic:cNvPr id="1906172932" name=""/>
+                    <pic:cNvPicPr/>
+                  </pic:nvPicPr>
+                  <pic:blipFill>
+                    <a:blip r:embed="rId9"/>
+                    <a:stretch>
+                      <a:fillRect/>
+                    </a:stretch>
+                  </pic:blipFill>
+                  <pic:spPr>
+                    <a:xfrm>
+                      <a:off x="0" y="0"/>
+                      <a:ext cx="5611008" cy="2095792"/>
+                    </a:xfrm>
+                    <a:prstGeom prst="rect">
+                      <a:avLst/>
+                    </a:prstGeom>
+                  </pic:spPr>
+                </pic:pic>
+              </a:graphicData>
+            </a:graphic>
+          </wp:inline>
+        </w:drawing>
+      </w:r>
+    </w:p>
+    <w:p/>
+    <w:p>
+      <w:pPr>
+        <w:pStyle w:val="Heading1"/>
+      </w:pPr>
+      <w:bookmarkStart w:id="1" w:name="_Toc190596125"/>
+      <w:r>
+        <w:t>Enabling Loop Tools in Blender</w:t>
+      </w:r>
+      <w:bookmarkEnd w:id="1"/>
+    </w:p>
+    <w:p>
+      <w:bookmarkStart w:id="2" w:name="_Hlk190574637"/>
+      <w:r>
+        <w:t xml:space="preserve">To use </w:t>
+      </w:r>
+      <w:r>
+        <w:rPr>
+          <w:rStyle w:val="BlueBoldenChar"/>
+          <w:rFonts w:eastAsiaTheme="minorHAnsi"/>
+        </w:rPr>
+        <w:t>Loop tools</w:t>
+      </w:r>
+      <w:r>
+        <w:t xml:space="preserve"> which incorporates this flatten tool</w:t>
+      </w:r>
+      <w:r>
+        <w:t xml:space="preserve">, you need to make sure that you have them enabled in Preferences. We have gone over this several times in the last few tutorials. But you can go </w:t>
+      </w:r>
+      <w:hyperlink r:id="rId10" w:anchor="_Toc190345789" w:history="1">
+        <w:r>
+          <w:rPr>
+            <w:rStyle w:val="Hyperlink"/>
+          </w:rPr>
+          <w:t>here</w:t>
+        </w:r>
+      </w:hyperlink>
+      <w:r>
+        <w:t xml:space="preserve"> </w:t>
+      </w:r>
+      <w:r>
+        <w:t>if you need to add them to your application.</w:t>
+      </w:r>
+    </w:p>
+    <w:p>
+      <w:pPr>
+        <w:pStyle w:val="Heading1"/>
+      </w:pPr>
+      <w:bookmarkStart w:id="3" w:name="_Toc190596126"/>
+      <w:bookmarkEnd w:id="2"/>
+      <w:r>
+        <w:t>Preparing to Flatten your object</w:t>
+      </w:r>
+      <w:bookmarkEnd w:id="3"/>
+    </w:p>
+    <w:p>
+      <w:r>
+        <w:t xml:space="preserve">Well, if we are going to flatten an object, then let’s do it. </w:t>
+      </w:r>
+      <w:r>
+        <w:t>So, we will</w:t>
+      </w:r>
+      <w:r>
+        <w:t xml:space="preserve"> want to start out with a flat plane, and </w:t>
+      </w:r>
+      <w:r>
+        <w:t>then</w:t>
+      </w:r>
+      <w:r>
+        <w:t xml:space="preserve"> bring it in from the top view, so that it is lying on the floor.</w:t>
+      </w:r>
+      <w:r>
+        <w:t xml:space="preserve"> Use the </w:t>
+      </w:r>
+      <w:r>
+        <w:rPr>
+          <w:rStyle w:val="BlueBoldenChar"/>
+          <w:rFonts w:eastAsiaTheme="minorHAnsi"/>
+        </w:rPr>
+        <w:t>Scale</w:t>
+      </w:r>
+      <w:r>
+        <w:t xml:space="preserve"> tool on it, and make it a bit bigger.</w:t>
+      </w:r>
+    </w:p>
+    <w:p>
+      <w:r>
+        <w:rPr>
+          <w:noProof/>
+        </w:rPr>
+        <w:lastRenderedPageBreak/>
+        <w:drawing>
+          <wp:inline distT="0" distB="0" distL="0" distR="0" wp14:anchorId="1F7AE563" wp14:editId="48BECA53">
+            <wp:extent cx="5887272" cy="5029902"/>
+            <wp:effectExtent l="0" t="0" r="0" b="0"/>
+            <wp:docPr id="888893717" name="Picture 1"/>
+            <wp:cNvGraphicFramePr>
+              <a:graphicFrameLocks xmlns:a="http://schemas.openxmlformats.org/drawingml/2006/main" noChangeAspect="1"/>
+            </wp:cNvGraphicFramePr>
+            <a:graphic xmlns:a="http://schemas.openxmlformats.org/drawingml/2006/main">
+              <a:graphicData uri="http://schemas.openxmlformats.org/drawingml/2006/picture">
+                <pic:pic xmlns:pic="http://schemas.openxmlformats.org/drawingml/2006/picture">
+                  <pic:nvPicPr>
+                    <pic:cNvPr id="888893717" name=""/>
+                    <pic:cNvPicPr/>
+                  </pic:nvPicPr>
+                  <pic:blipFill>
+                    <a:blip r:embed="rId11"/>
+                    <a:stretch>
+                      <a:fillRect/>
+                    </a:stretch>
+                  </pic:blipFill>
+                  <pic:spPr>
+                    <a:xfrm>
+                      <a:off x="0" y="0"/>
+                      <a:ext cx="5887272" cy="5029902"/>
+                    </a:xfrm>
+                    <a:prstGeom prst="rect">
+                      <a:avLst/>
+                    </a:prstGeom>
+                  </pic:spPr>
+                </pic:pic>
+              </a:graphicData>
+            </a:graphic>
+          </wp:inline>
+        </w:drawing>
+      </w:r>
+    </w:p>
+    <w:p/>
+    <w:p>
+      <w:r>
+        <w:t xml:space="preserve">Bring your Plane into </w:t>
+      </w:r>
+      <w:r>
+        <w:rPr>
+          <w:rStyle w:val="BlueBoldenChar"/>
+          <w:rFonts w:eastAsiaTheme="minorHAnsi"/>
+        </w:rPr>
+        <w:t>Edit</w:t>
+      </w:r>
+      <w:r>
+        <w:t xml:space="preserve"> Mode</w:t>
+      </w:r>
+    </w:p>
+    <w:p>
+      <w:r>
+        <w:rPr>
+          <w:noProof/>
+        </w:rPr>
+        <w:drawing>
+          <wp:inline distT="0" distB="0" distL="0" distR="0" wp14:anchorId="56D32BD3" wp14:editId="7E4530D0">
+            <wp:extent cx="2638793" cy="847843"/>
+            <wp:effectExtent l="0" t="0" r="9525" b="9525"/>
+            <wp:docPr id="1878224188" name="Picture 1"/>
+            <wp:cNvGraphicFramePr>
+              <a:graphicFrameLocks xmlns:a="http://schemas.openxmlformats.org/drawingml/2006/main" noChangeAspect="1"/>
+            </wp:cNvGraphicFramePr>
+            <a:graphic xmlns:a="http://schemas.openxmlformats.org/drawingml/2006/main">
+              <a:graphicData uri="http://schemas.openxmlformats.org/drawingml/2006/picture">
+                <pic:pic xmlns:pic="http://schemas.openxmlformats.org/drawingml/2006/picture">
+                  <pic:nvPicPr>
+                    <pic:cNvPr id="1878224188" name=""/>
+                    <pic:cNvPicPr/>
+                  </pic:nvPicPr>
+                  <pic:blipFill>
+                    <a:blip r:embed="rId12"/>
+                    <a:stretch>
+                      <a:fillRect/>
+                    </a:stretch>
+                  </pic:blipFill>
+                  <pic:spPr>
+                    <a:xfrm>
+                      <a:off x="0" y="0"/>
+                      <a:ext cx="2638793" cy="847843"/>
+                    </a:xfrm>
+                    <a:prstGeom prst="rect">
+                      <a:avLst/>
+                    </a:prstGeom>
+                  </pic:spPr>
+                </pic:pic>
+              </a:graphicData>
+            </a:graphic>
+          </wp:inline>
+        </w:drawing>
+      </w:r>
+    </w:p>
+    <w:p/>
+    <w:p>
+      <w:r>
+        <w:rPr>
+          <w:rStyle w:val="BlueBoldenChar"/>
+          <w:rFonts w:eastAsiaTheme="minorHAnsi"/>
+        </w:rPr>
+        <w:t xml:space="preserve">Subdivide </w:t>
+      </w:r>
+      <w:r>
+        <w:t>the Plane. We will need to Subdivide this plane first</w:t>
+      </w:r>
+      <w:r>
+        <w:t>,</w:t>
+      </w:r>
+      <w:r>
+        <w:t xml:space="preserve"> so that we have enough geometry to work with</w:t>
+      </w:r>
+      <w:r>
+        <w:t xml:space="preserve"> it</w:t>
+      </w:r>
+      <w:r>
+        <w:t xml:space="preserve">. </w:t>
+      </w:r>
+      <w:r>
+        <w:t>Right -</w:t>
+      </w:r>
+      <w:r>
+        <w:t xml:space="preserve"> </w:t>
+      </w:r>
+      <w:r>
+        <w:t>C</w:t>
+      </w:r>
+      <w:r>
+        <w:t>lick on the cube to bring up the context menu</w:t>
+      </w:r>
+      <w:r>
+        <w:t>,</w:t>
+      </w:r>
+      <w:r>
+        <w:t xml:space="preserve"> and then choose </w:t>
+      </w:r>
+      <w:r>
+        <w:rPr>
+          <w:rStyle w:val="BlueBoldenChar"/>
+          <w:rFonts w:eastAsiaTheme="minorHAnsi"/>
+        </w:rPr>
+        <w:t xml:space="preserve">Subdivide </w:t>
+      </w:r>
+      <w:r>
+        <w:t>from it.</w:t>
+      </w:r>
+    </w:p>
+    <w:p>
+      <w:r>
+        <w:rPr>
+          <w:noProof/>
+        </w:rPr>
+        <w:lastRenderedPageBreak/>
+        <w:drawing>
+          <wp:inline distT="0" distB="0" distL="0" distR="0" wp14:anchorId="2EC64E97" wp14:editId="08C1C575">
+            <wp:extent cx="4163006" cy="1971950"/>
+            <wp:effectExtent l="0" t="0" r="9525" b="9525"/>
+            <wp:docPr id="1032197276" name="Picture 1"/>
+            <wp:cNvGraphicFramePr>
+              <a:graphicFrameLocks xmlns:a="http://schemas.openxmlformats.org/drawingml/2006/main" noChangeAspect="1"/>
+            </wp:cNvGraphicFramePr>
+            <a:graphic xmlns:a="http://schemas.openxmlformats.org/drawingml/2006/main">
+              <a:graphicData uri="http://schemas.openxmlformats.org/drawingml/2006/picture">
+                <pic:pic xmlns:pic="http://schemas.openxmlformats.org/drawingml/2006/picture">
+                  <pic:nvPicPr>
+                    <pic:cNvPr id="1032197276" name=""/>
+                    <pic:cNvPicPr/>
+                  </pic:nvPicPr>
+                  <pic:blipFill>
+                    <a:blip r:embed="rId13"/>
+                    <a:stretch>
+                      <a:fillRect/>
+                    </a:stretch>
+                  </pic:blipFill>
+                  <pic:spPr>
+                    <a:xfrm>
+                      <a:off x="0" y="0"/>
+                      <a:ext cx="4163006" cy="1971950"/>
+                    </a:xfrm>
+                    <a:prstGeom prst="rect">
+                      <a:avLst/>
+                    </a:prstGeom>
+                  </pic:spPr>
+                </pic:pic>
+              </a:graphicData>
+            </a:graphic>
+          </wp:inline>
+        </w:drawing>
+      </w:r>
+    </w:p>
+    <w:p/>
+    <w:p>
+      <w:r>
+        <w:t xml:space="preserve">About </w:t>
+      </w:r>
+      <w:r>
+        <w:rPr>
+          <w:rStyle w:val="BlueBoldenChar"/>
+          <w:rFonts w:eastAsiaTheme="minorHAnsi"/>
+        </w:rPr>
+        <w:t>10 cuts</w:t>
+      </w:r>
+      <w:r>
+        <w:t xml:space="preserve"> should be good for what we are trying to do.</w:t>
+      </w:r>
+    </w:p>
+    <w:p>
+      <w:r>
+        <w:rPr>
+          <w:noProof/>
+        </w:rPr>
+        <w:drawing>
+          <wp:inline distT="0" distB="0" distL="0" distR="0" wp14:anchorId="76B68580" wp14:editId="37924A7A">
+            <wp:extent cx="5943600" cy="3765550"/>
+            <wp:effectExtent l="0" t="0" r="0" b="6350"/>
+            <wp:docPr id="157885861" name="Picture 1"/>
+            <wp:cNvGraphicFramePr>
+              <a:graphicFrameLocks xmlns:a="http://schemas.openxmlformats.org/drawingml/2006/main" noChangeAspect="1"/>
+            </wp:cNvGraphicFramePr>
+            <a:graphic xmlns:a="http://schemas.openxmlformats.org/drawingml/2006/main">
+              <a:graphicData uri="http://schemas.openxmlformats.org/drawingml/2006/picture">
+                <pic:pic xmlns:pic="http://schemas.openxmlformats.org/drawingml/2006/picture">
+                  <pic:nvPicPr>
+                    <pic:cNvPr id="157885861" name=""/>
+                    <pic:cNvPicPr/>
+                  </pic:nvPicPr>
+                  <pic:blipFill>
+                    <a:blip r:embed="rId14"/>
+                    <a:stretch>
+                      <a:fillRect/>
+                    </a:stretch>
+                  </pic:blipFill>
+                  <pic:spPr>
+                    <a:xfrm>
+                      <a:off x="0" y="0"/>
+                      <a:ext cx="5943600" cy="3765550"/>
+                    </a:xfrm>
+                    <a:prstGeom prst="rect">
+                      <a:avLst/>
+                    </a:prstGeom>
+                  </pic:spPr>
+                </pic:pic>
+              </a:graphicData>
+            </a:graphic>
+          </wp:inline>
+        </w:drawing>
+      </w:r>
+    </w:p>
+    <w:p/>
+    <w:p>
+      <w:r>
+        <w:t xml:space="preserve">We want to be in </w:t>
+      </w:r>
+      <w:r>
+        <w:rPr>
+          <w:rStyle w:val="BlueBoldenChar"/>
+          <w:rFonts w:eastAsiaTheme="minorHAnsi"/>
+        </w:rPr>
+        <w:t>Vertex</w:t>
+      </w:r>
+      <w:r>
+        <w:t xml:space="preserve"> view mode to start working with the mesh.</w:t>
+      </w:r>
+    </w:p>
+    <w:p>
+      <w:r>
+        <w:rPr>
+          <w:noProof/>
+        </w:rPr>
+        <w:drawing>
+          <wp:inline distT="0" distB="0" distL="0" distR="0" wp14:anchorId="00F7AE07" wp14:editId="38DBE3D0">
+            <wp:extent cx="2610214" cy="628738"/>
+            <wp:effectExtent l="0" t="0" r="0" b="0"/>
+            <wp:docPr id="1994267469" name="Picture 1"/>
+            <wp:cNvGraphicFramePr>
+              <a:graphicFrameLocks xmlns:a="http://schemas.openxmlformats.org/drawingml/2006/main" noChangeAspect="1"/>
+            </wp:cNvGraphicFramePr>
+            <a:graphic xmlns:a="http://schemas.openxmlformats.org/drawingml/2006/main">
+              <a:graphicData uri="http://schemas.openxmlformats.org/drawingml/2006/picture">
+                <pic:pic xmlns:pic="http://schemas.openxmlformats.org/drawingml/2006/picture">
+                  <pic:nvPicPr>
+                    <pic:cNvPr id="1994267469" name=""/>
+                    <pic:cNvPicPr/>
+                  </pic:nvPicPr>
+                  <pic:blipFill>
+                    <a:blip r:embed="rId15"/>
+                    <a:stretch>
+                      <a:fillRect/>
+                    </a:stretch>
+                  </pic:blipFill>
+                  <pic:spPr>
+                    <a:xfrm>
+                      <a:off x="0" y="0"/>
+                      <a:ext cx="2610214" cy="628738"/>
+                    </a:xfrm>
+                    <a:prstGeom prst="rect">
+                      <a:avLst/>
+                    </a:prstGeom>
+                  </pic:spPr>
+                </pic:pic>
+              </a:graphicData>
+            </a:graphic>
+          </wp:inline>
+        </w:drawing>
+      </w:r>
+    </w:p>
+    <w:p/>
+    <w:p>
+      <w:r>
+        <w:t>Now just start grabbing different vertices and move them up</w:t>
+      </w:r>
+      <w:r>
+        <w:t>,</w:t>
+      </w:r>
+      <w:r>
+        <w:t xml:space="preserve"> or down to make this thing look crinkled up. You might want to go into Quad View to see this a bit better</w:t>
+      </w:r>
+      <w:r>
+        <w:t>, and then begin</w:t>
+      </w:r>
+      <w:r>
+        <w:t xml:space="preserve"> to do your crinkling. To toggle on</w:t>
+      </w:r>
+      <w:r>
+        <w:t>,</w:t>
+      </w:r>
+      <w:r>
+        <w:t xml:space="preserve"> or off quad view</w:t>
+      </w:r>
+      <w:r>
+        <w:t>,</w:t>
+      </w:r>
+      <w:r>
+        <w:t xml:space="preserve"> hit these three keys on the keyboard.</w:t>
+      </w:r>
+    </w:p>
+    <w:p>
+      <w:pPr>
+        <w:pStyle w:val="BlueBolden"/>
+      </w:pPr>
+      <w:r>
+        <w:t xml:space="preserve">Ctrl-Alt-Q </w:t>
+      </w:r>
+    </w:p>
+    <w:p>
+      <w:r>
+        <w:rPr>
+          <w:noProof/>
+        </w:rPr>
+        <w:drawing>
+          <wp:inline distT="0" distB="0" distL="0" distR="0" wp14:anchorId="3603EE70" wp14:editId="40D3D515">
+            <wp:extent cx="4991100" cy="2915741"/>
+            <wp:effectExtent l="0" t="0" r="0" b="0"/>
+            <wp:docPr id="673067762" name="Picture 1"/>
+            <wp:cNvGraphicFramePr>
+              <a:graphicFrameLocks xmlns:a="http://schemas.openxmlformats.org/drawingml/2006/main" noChangeAspect="1"/>
+            </wp:cNvGraphicFramePr>
+            <a:graphic xmlns:a="http://schemas.openxmlformats.org/drawingml/2006/main">
+              <a:graphicData uri="http://schemas.openxmlformats.org/drawingml/2006/picture">
+                <pic:pic xmlns:pic="http://schemas.openxmlformats.org/drawingml/2006/picture">
+                  <pic:nvPicPr>
+                    <pic:cNvPr id="673067762" name=""/>
+                    <pic:cNvPicPr/>
+                  </pic:nvPicPr>
+                  <pic:blipFill>
+                    <a:blip r:embed="rId16"/>
+                    <a:stretch>
+                      <a:fillRect/>
+                    </a:stretch>
+                  </pic:blipFill>
+                  <pic:spPr>
+                    <a:xfrm>
+                      <a:off x="0" y="0"/>
+                      <a:ext cx="4998902" cy="2920299"/>
+                    </a:xfrm>
+                    <a:prstGeom prst="rect">
+                      <a:avLst/>
+                    </a:prstGeom>
+                  </pic:spPr>
+                </pic:pic>
+              </a:graphicData>
+            </a:graphic>
+          </wp:inline>
+        </w:drawing>
+      </w:r>
+    </w:p>
+    <w:p/>
+    <w:p>
+      <w:r>
+        <w:t xml:space="preserve">We want to turn on </w:t>
+      </w:r>
+      <w:r>
+        <w:rPr>
+          <w:rStyle w:val="BlueBoldenChar"/>
+          <w:rFonts w:eastAsiaTheme="minorHAnsi"/>
+        </w:rPr>
+        <w:t>Proportional</w:t>
+      </w:r>
+      <w:r>
+        <w:t xml:space="preserve"> editing before making any of these movements. Just remember once you are in the move, you can use the mouse wheel to make the influence of the move larger</w:t>
+      </w:r>
+      <w:r>
+        <w:t>,</w:t>
+      </w:r>
+      <w:r>
+        <w:t xml:space="preserve"> or smaller.</w:t>
+      </w:r>
+    </w:p>
+    <w:p>
+      <w:r>
+        <w:rPr>
+          <w:noProof/>
+        </w:rPr>
+        <w:drawing>
+          <wp:inline distT="0" distB="0" distL="0" distR="0" wp14:anchorId="42E6C638" wp14:editId="2A4F346D">
+            <wp:extent cx="1390844" cy="647790"/>
+            <wp:effectExtent l="0" t="0" r="0" b="0"/>
+            <wp:docPr id="421131296" name="Picture 1"/>
+            <wp:cNvGraphicFramePr>
+              <a:graphicFrameLocks xmlns:a="http://schemas.openxmlformats.org/drawingml/2006/main" noChangeAspect="1"/>
+            </wp:cNvGraphicFramePr>
+            <a:graphic xmlns:a="http://schemas.openxmlformats.org/drawingml/2006/main">
+              <a:graphicData uri="http://schemas.openxmlformats.org/drawingml/2006/picture">
+                <pic:pic xmlns:pic="http://schemas.openxmlformats.org/drawingml/2006/picture">
+                  <pic:nvPicPr>
+                    <pic:cNvPr id="421131296" name=""/>
+                    <pic:cNvPicPr/>
+                  </pic:nvPicPr>
+                  <pic:blipFill>
+                    <a:blip r:embed="rId17"/>
+                    <a:stretch>
+                      <a:fillRect/>
+                    </a:stretch>
+                  </pic:blipFill>
+                  <pic:spPr>
+                    <a:xfrm>
+                      <a:off x="0" y="0"/>
+                      <a:ext cx="1390844" cy="647790"/>
+                    </a:xfrm>
+                    <a:prstGeom prst="rect">
+                      <a:avLst/>
+                    </a:prstGeom>
+                  </pic:spPr>
+                </pic:pic>
+              </a:graphicData>
+            </a:graphic>
+          </wp:inline>
+        </w:drawing>
+      </w:r>
+    </w:p>
+    <w:p/>
+    <w:p>
+      <w:r>
+        <w:t xml:space="preserve">Now just start selecting some vertices, </w:t>
+      </w:r>
+      <w:r>
+        <w:t xml:space="preserve">and then </w:t>
+      </w:r>
+      <w:r>
+        <w:t xml:space="preserve">with the </w:t>
+      </w:r>
+      <w:r>
+        <w:rPr>
+          <w:rStyle w:val="BlueBoldenChar"/>
+          <w:rFonts w:eastAsiaTheme="minorHAnsi"/>
+        </w:rPr>
+        <w:t>M</w:t>
+      </w:r>
+      <w:r>
+        <w:rPr>
+          <w:rStyle w:val="BlueBoldenChar"/>
+          <w:rFonts w:eastAsiaTheme="minorHAnsi"/>
+        </w:rPr>
+        <w:t>ove</w:t>
+      </w:r>
+      <w:r>
+        <w:t xml:space="preserve"> tool</w:t>
+      </w:r>
+      <w:r>
+        <w:t>,</w:t>
+      </w:r>
+      <w:r>
+        <w:t xml:space="preserve"> move them up</w:t>
+      </w:r>
+      <w:r>
+        <w:t>,</w:t>
+      </w:r>
+      <w:r>
+        <w:t xml:space="preserve"> </w:t>
+      </w:r>
+      <w:r>
+        <w:t xml:space="preserve">or down. We want something that resembled a crumpled piece of paper. </w:t>
+      </w:r>
+    </w:p>
+    <w:p>
+      <w:r>
+        <w:rPr>
+          <w:noProof/>
+        </w:rPr>
+        <w:lastRenderedPageBreak/>
+        <w:drawing>
+          <wp:inline distT="0" distB="0" distL="0" distR="0" wp14:anchorId="52B927A9" wp14:editId="289F939E">
+            <wp:extent cx="5943600" cy="2998470"/>
+            <wp:effectExtent l="0" t="0" r="0" b="0"/>
+            <wp:docPr id="2086812093" name="Picture 1"/>
+            <wp:cNvGraphicFramePr>
+              <a:graphicFrameLocks xmlns:a="http://schemas.openxmlformats.org/drawingml/2006/main" noChangeAspect="1"/>
+            </wp:cNvGraphicFramePr>
+            <a:graphic xmlns:a="http://schemas.openxmlformats.org/drawingml/2006/main">
+              <a:graphicData uri="http://schemas.openxmlformats.org/drawingml/2006/picture">
+                <pic:pic xmlns:pic="http://schemas.openxmlformats.org/drawingml/2006/picture">
+                  <pic:nvPicPr>
+                    <pic:cNvPr id="2086812093" name=""/>
+                    <pic:cNvPicPr/>
+                  </pic:nvPicPr>
+                  <pic:blipFill>
+                    <a:blip r:embed="rId18"/>
+                    <a:stretch>
+                      <a:fillRect/>
+                    </a:stretch>
+                  </pic:blipFill>
+                  <pic:spPr>
+                    <a:xfrm>
+                      <a:off x="0" y="0"/>
+                      <a:ext cx="5943600" cy="2998470"/>
+                    </a:xfrm>
+                    <a:prstGeom prst="rect">
+                      <a:avLst/>
+                    </a:prstGeom>
+                  </pic:spPr>
+                </pic:pic>
+              </a:graphicData>
+            </a:graphic>
+          </wp:inline>
+        </w:drawing>
+      </w:r>
+    </w:p>
+    <w:p>
+      <w:pPr>
+        <w:pStyle w:val="Heading1"/>
+      </w:pPr>
+    </w:p>
+    <w:p>
+      <w:pPr>
+        <w:pStyle w:val="Heading1"/>
+      </w:pPr>
+    </w:p>
+    <w:p>
+      <w:pPr>
+        <w:pStyle w:val="Heading1"/>
+      </w:pPr>
+      <w:bookmarkStart w:id="4" w:name="_Toc190596127"/>
+      <w:r>
+        <w:t>Using the Flatten Tool</w:t>
+      </w:r>
+      <w:bookmarkEnd w:id="4"/>
+    </w:p>
+    <w:p>
+      <w:r>
+        <w:t xml:space="preserve">Now hit the </w:t>
+      </w:r>
+      <w:r>
+        <w:rPr>
+          <w:rStyle w:val="BlueBoldenChar"/>
+          <w:rFonts w:eastAsiaTheme="minorHAnsi"/>
+        </w:rPr>
+        <w:t>A</w:t>
+      </w:r>
+      <w:r>
+        <w:t xml:space="preserve"> key on the keyboard to select the entire mesh.</w:t>
+      </w:r>
+    </w:p>
+    <w:p>
+      <w:r>
+        <w:rPr>
+          <w:noProof/>
+        </w:rPr>
+        <w:drawing>
+          <wp:inline distT="0" distB="0" distL="0" distR="0" wp14:anchorId="402BBB05" wp14:editId="6E1872A1">
+            <wp:extent cx="5943600" cy="3026410"/>
+            <wp:effectExtent l="0" t="0" r="0" b="2540"/>
+            <wp:docPr id="669684999" name="Picture 1"/>
+            <wp:cNvGraphicFramePr>
+              <a:graphicFrameLocks xmlns:a="http://schemas.openxmlformats.org/drawingml/2006/main" noChangeAspect="1"/>
+            </wp:cNvGraphicFramePr>
+            <a:graphic xmlns:a="http://schemas.openxmlformats.org/drawingml/2006/main">
+              <a:graphicData uri="http://schemas.openxmlformats.org/drawingml/2006/picture">
+                <pic:pic xmlns:pic="http://schemas.openxmlformats.org/drawingml/2006/picture">
+                  <pic:nvPicPr>
+                    <pic:cNvPr id="669684999" name=""/>
+                    <pic:cNvPicPr/>
+                  </pic:nvPicPr>
+                  <pic:blipFill>
+                    <a:blip r:embed="rId19"/>
+                    <a:stretch>
+                      <a:fillRect/>
+                    </a:stretch>
+                  </pic:blipFill>
+                  <pic:spPr>
+                    <a:xfrm>
+                      <a:off x="0" y="0"/>
+                      <a:ext cx="5943600" cy="3026410"/>
+                    </a:xfrm>
+                    <a:prstGeom prst="rect">
+                      <a:avLst/>
+                    </a:prstGeom>
+                  </pic:spPr>
+                </pic:pic>
+              </a:graphicData>
+            </a:graphic>
+          </wp:inline>
+        </w:drawing>
+      </w:r>
+    </w:p>
+    <w:p/>
+    <w:p>
+      <w:r>
+        <w:t>Now right click</w:t>
+      </w:r>
+      <w:r>
+        <w:t xml:space="preserve">, </w:t>
+      </w:r>
+      <w:r>
+        <w:t xml:space="preserve">and choose </w:t>
+      </w:r>
+      <w:r>
+        <w:rPr>
+          <w:rStyle w:val="BlueBoldenChar"/>
+          <w:rFonts w:eastAsiaTheme="minorHAnsi"/>
+        </w:rPr>
+        <w:t>F</w:t>
+      </w:r>
+      <w:r>
+        <w:rPr>
+          <w:rStyle w:val="BlueBoldenChar"/>
+          <w:rFonts w:eastAsiaTheme="minorHAnsi"/>
+        </w:rPr>
+        <w:t>latten</w:t>
+      </w:r>
+      <w:r>
+        <w:t xml:space="preserve"> to flatten the entire surface.</w:t>
+      </w:r>
+    </w:p>
+    <w:p>
+      <w:r>
+        <w:rPr>
+          <w:noProof/>
+        </w:rPr>
+        <w:drawing>
+          <wp:inline distT="0" distB="0" distL="0" distR="0" wp14:anchorId="0DEEA270" wp14:editId="16DA5258">
+            <wp:extent cx="5611008" cy="2095792"/>
+            <wp:effectExtent l="0" t="0" r="8890" b="0"/>
+            <wp:docPr id="1144934317" name="Picture 1"/>
+            <wp:cNvGraphicFramePr>
+              <a:graphicFrameLocks xmlns:a="http://schemas.openxmlformats.org/drawingml/2006/main" noChangeAspect="1"/>
+            </wp:cNvGraphicFramePr>
+            <a:graphic xmlns:a="http://schemas.openxmlformats.org/drawingml/2006/main">
+              <a:graphicData uri="http://schemas.openxmlformats.org/drawingml/2006/picture">
+                <pic:pic xmlns:pic="http://schemas.openxmlformats.org/drawingml/2006/picture">
+                  <pic:nvPicPr>
+                    <pic:cNvPr id="1906172932" name=""/>
+                    <pic:cNvPicPr/>
+                  </pic:nvPicPr>
+                  <pic:blipFill>
+                    <a:blip r:embed="rId9"/>
+                    <a:stretch>
+                      <a:fillRect/>
+                    </a:stretch>
+                  </pic:blipFill>
+                  <pic:spPr>
+                    <a:xfrm>
+                      <a:off x="0" y="0"/>
+                      <a:ext cx="5611008" cy="2095792"/>
+                    </a:xfrm>
+                    <a:prstGeom prst="rect">
+                      <a:avLst/>
+                    </a:prstGeom>
+                  </pic:spPr>
+                </pic:pic>
+              </a:graphicData>
+            </a:graphic>
+          </wp:inline>
+        </w:drawing>
+      </w:r>
+    </w:p>
+    <w:p/>
+    <w:p>
+      <w:r>
+        <w:t>This is what I got, but it doesn’t always go this smoothly, and you may have to use the flatten option tools at the bottom to get what you want.</w:t>
+      </w:r>
+    </w:p>
+    <w:p>
+      <w:r>
+        <w:rPr>
+          <w:noProof/>
+        </w:rPr>
+        <w:drawing>
+          <wp:inline distT="0" distB="0" distL="0" distR="0" wp14:anchorId="5E2B3282" wp14:editId="6AC90681">
+            <wp:extent cx="5943600" cy="3078480"/>
+            <wp:effectExtent l="0" t="0" r="0" b="7620"/>
+            <wp:docPr id="1423391394" name="Picture 1"/>
+            <wp:cNvGraphicFramePr>
+              <a:graphicFrameLocks xmlns:a="http://schemas.openxmlformats.org/drawingml/2006/main" noChangeAspect="1"/>
+            </wp:cNvGraphicFramePr>
+            <a:graphic xmlns:a="http://schemas.openxmlformats.org/drawingml/2006/main">
+              <a:graphicData uri="http://schemas.openxmlformats.org/drawingml/2006/picture">
+                <pic:pic xmlns:pic="http://schemas.openxmlformats.org/drawingml/2006/picture">
+                  <pic:nvPicPr>
+                    <pic:cNvPr id="1423391394" name=""/>
+                    <pic:cNvPicPr/>
+                  </pic:nvPicPr>
+                  <pic:blipFill>
+                    <a:blip r:embed="rId20"/>
+                    <a:stretch>
+                      <a:fillRect/>
+                    </a:stretch>
+                  </pic:blipFill>
+                  <pic:spPr>
+                    <a:xfrm>
+                      <a:off x="0" y="0"/>
+                      <a:ext cx="5943600" cy="3078480"/>
+                    </a:xfrm>
+                    <a:prstGeom prst="rect">
+                      <a:avLst/>
+                    </a:prstGeom>
+                  </pic:spPr>
+                </pic:pic>
+              </a:graphicData>
+            </a:graphic>
+          </wp:inline>
+        </w:drawing>
+      </w:r>
+    </w:p>
+    <w:p/>
+    <w:p>
+      <w:pPr>
+        <w:pStyle w:val="Heading1"/>
+      </w:pPr>
+      <w:bookmarkStart w:id="5" w:name="_Toc190596128"/>
+      <w:r>
+        <w:lastRenderedPageBreak/>
+        <w:t>The Flatten Option</w:t>
+      </w:r>
+      <w:r>
+        <w:t>s</w:t>
+      </w:r>
+      <w:bookmarkEnd w:id="5"/>
+      <w:r>
+        <w:t xml:space="preserve"> </w:t>
+      </w:r>
+    </w:p>
+    <w:p>
+      <w:r>
+        <w:t xml:space="preserve">You can look to the bottom right of the screen, and as long as you have not made any changes at all after you used the </w:t>
+      </w:r>
+      <w:r>
+        <w:rPr>
+          <w:rStyle w:val="BlueBoldenChar"/>
+          <w:rFonts w:eastAsiaTheme="minorHAnsi"/>
+        </w:rPr>
+        <w:t>Flatten</w:t>
+      </w:r>
+      <w:r>
+        <w:t xml:space="preserve"> tool, your </w:t>
+      </w:r>
+      <w:r>
+        <w:rPr>
+          <w:rStyle w:val="BlueBoldenChar"/>
+          <w:rFonts w:eastAsiaTheme="minorHAnsi"/>
+        </w:rPr>
+        <w:t>options</w:t>
+      </w:r>
+      <w:r>
+        <w:t xml:space="preserve"> for this tool should still be there.</w:t>
+      </w:r>
+    </w:p>
+    <w:p>
+      <w:r>
+        <w:rPr>
+          <w:noProof/>
+        </w:rPr>
+        <w:drawing>
+          <wp:inline distT="0" distB="0" distL="0" distR="0" wp14:anchorId="2ACA2522" wp14:editId="27FF599A">
+            <wp:extent cx="2657846" cy="1276528"/>
+            <wp:effectExtent l="0" t="0" r="9525" b="0"/>
+            <wp:docPr id="1432548980" name="Picture 1"/>
+            <wp:cNvGraphicFramePr>
+              <a:graphicFrameLocks xmlns:a="http://schemas.openxmlformats.org/drawingml/2006/main" noChangeAspect="1"/>
+            </wp:cNvGraphicFramePr>
+            <a:graphic xmlns:a="http://schemas.openxmlformats.org/drawingml/2006/main">
+              <a:graphicData uri="http://schemas.openxmlformats.org/drawingml/2006/picture">
+                <pic:pic xmlns:pic="http://schemas.openxmlformats.org/drawingml/2006/picture">
+                  <pic:nvPicPr>
+                    <pic:cNvPr id="1432548980" name=""/>
+                    <pic:cNvPicPr/>
+                  </pic:nvPicPr>
+                  <pic:blipFill>
+                    <a:blip r:embed="rId21"/>
+                    <a:stretch>
+                      <a:fillRect/>
+                    </a:stretch>
+                  </pic:blipFill>
+                  <pic:spPr>
+                    <a:xfrm>
+                      <a:off x="0" y="0"/>
+                      <a:ext cx="2657846" cy="1276528"/>
+                    </a:xfrm>
+                    <a:prstGeom prst="rect">
+                      <a:avLst/>
+                    </a:prstGeom>
+                  </pic:spPr>
+                </pic:pic>
+              </a:graphicData>
+            </a:graphic>
+          </wp:inline>
+        </w:drawing>
+      </w:r>
+    </w:p>
+    <w:p>
+      <w:r>
+        <w:t xml:space="preserve">By Default, you have </w:t>
+      </w:r>
+      <w:r>
+        <w:rPr>
+          <w:rStyle w:val="BlueBoldenChar"/>
+          <w:rFonts w:eastAsiaTheme="minorHAnsi"/>
+        </w:rPr>
+        <w:t>Best Fit</w:t>
+      </w:r>
+      <w:r>
+        <w:t>.</w:t>
+      </w:r>
+    </w:p>
+    <w:p>
+      <w:r>
+        <w:rPr>
+          <w:noProof/>
+        </w:rPr>
+        <w:drawing>
+          <wp:inline distT="0" distB="0" distL="0" distR="0" wp14:anchorId="6903935E" wp14:editId="49396E24">
+            <wp:extent cx="3115110" cy="1238423"/>
+            <wp:effectExtent l="0" t="0" r="9525" b="0"/>
+            <wp:docPr id="1845409862" name="Picture 1"/>
+            <wp:cNvGraphicFramePr>
+              <a:graphicFrameLocks xmlns:a="http://schemas.openxmlformats.org/drawingml/2006/main" noChangeAspect="1"/>
+            </wp:cNvGraphicFramePr>
+            <a:graphic xmlns:a="http://schemas.openxmlformats.org/drawingml/2006/main">
+              <a:graphicData uri="http://schemas.openxmlformats.org/drawingml/2006/picture">
+                <pic:pic xmlns:pic="http://schemas.openxmlformats.org/drawingml/2006/picture">
+                  <pic:nvPicPr>
+                    <pic:cNvPr id="1845409862" name=""/>
+                    <pic:cNvPicPr/>
+                  </pic:nvPicPr>
+                  <pic:blipFill>
+                    <a:blip r:embed="rId22"/>
+                    <a:stretch>
+                      <a:fillRect/>
+                    </a:stretch>
+                  </pic:blipFill>
+                  <pic:spPr>
+                    <a:xfrm>
+                      <a:off x="0" y="0"/>
+                      <a:ext cx="3115110" cy="1238423"/>
+                    </a:xfrm>
+                    <a:prstGeom prst="rect">
+                      <a:avLst/>
+                    </a:prstGeom>
+                  </pic:spPr>
+                </pic:pic>
+              </a:graphicData>
+            </a:graphic>
+          </wp:inline>
+        </w:drawing>
+      </w:r>
+    </w:p>
+    <w:p>
+      <w:r>
+        <w:t xml:space="preserve">Changing the </w:t>
+      </w:r>
+      <w:r>
+        <w:rPr>
+          <w:rStyle w:val="BlueBoldenChar"/>
+          <w:rFonts w:eastAsiaTheme="minorHAnsi"/>
+        </w:rPr>
+        <w:t>Best Fit</w:t>
+      </w:r>
+      <w:r>
+        <w:t xml:space="preserve"> to </w:t>
+      </w:r>
+      <w:r>
+        <w:rPr>
+          <w:rStyle w:val="BlueBoldenChar"/>
+          <w:rFonts w:eastAsiaTheme="minorHAnsi"/>
+        </w:rPr>
+        <w:t>Normal,</w:t>
+      </w:r>
+      <w:r>
+        <w:t xml:space="preserve"> will straighten the tilt on this surface, and most of the time if you find your mesh isn’t quite as flat as you would like, you can change it to </w:t>
+      </w:r>
+      <w:r>
+        <w:rPr>
+          <w:rStyle w:val="BlueBoldenChar"/>
+          <w:rFonts w:eastAsiaTheme="minorHAnsi"/>
+        </w:rPr>
+        <w:t>Normal</w:t>
+      </w:r>
+      <w:r>
+        <w:t xml:space="preserve"> and things </w:t>
+      </w:r>
+      <w:r>
+        <w:t>should become flatter.</w:t>
+      </w:r>
+    </w:p>
+    <w:p>
+      <w:r>
+        <w:rPr>
+          <w:noProof/>
+        </w:rPr>
+        <w:drawing>
+          <wp:inline distT="0" distB="0" distL="0" distR="0" wp14:anchorId="1FA78253" wp14:editId="4BC2A7A3">
+            <wp:extent cx="5943600" cy="2133600"/>
+            <wp:effectExtent l="0" t="0" r="0" b="0"/>
+            <wp:docPr id="489353664" name="Picture 1"/>
+            <wp:cNvGraphicFramePr>
+              <a:graphicFrameLocks xmlns:a="http://schemas.openxmlformats.org/drawingml/2006/main" noChangeAspect="1"/>
+            </wp:cNvGraphicFramePr>
+            <a:graphic xmlns:a="http://schemas.openxmlformats.org/drawingml/2006/main">
+              <a:graphicData uri="http://schemas.openxmlformats.org/drawingml/2006/picture">
+                <pic:pic xmlns:pic="http://schemas.openxmlformats.org/drawingml/2006/picture">
+                  <pic:nvPicPr>
+                    <pic:cNvPr id="489353664" name=""/>
+                    <pic:cNvPicPr/>
+                  </pic:nvPicPr>
+                  <pic:blipFill>
+                    <a:blip r:embed="rId23"/>
+                    <a:stretch>
+                      <a:fillRect/>
+                    </a:stretch>
+                  </pic:blipFill>
+                  <pic:spPr>
+                    <a:xfrm>
+                      <a:off x="0" y="0"/>
+                      <a:ext cx="5943600" cy="2133600"/>
+                    </a:xfrm>
+                    <a:prstGeom prst="rect">
+                      <a:avLst/>
+                    </a:prstGeom>
+                  </pic:spPr>
+                </pic:pic>
+              </a:graphicData>
+            </a:graphic>
+          </wp:inline>
+        </w:drawing>
+      </w:r>
+    </w:p>
+    <w:p/>
+    <w:p>
+      <w:r>
+        <w:t xml:space="preserve">You </w:t>
+      </w:r>
+      <w:r>
+        <w:t xml:space="preserve">could </w:t>
+      </w:r>
+      <w:r>
+        <w:t xml:space="preserve">change </w:t>
+      </w:r>
+      <w:r>
+        <w:t xml:space="preserve">the </w:t>
+      </w:r>
+      <w:r>
+        <w:rPr>
+          <w:rStyle w:val="BlueBoldenChar"/>
+          <w:rFonts w:eastAsiaTheme="minorHAnsi"/>
+        </w:rPr>
+        <w:t>Plane</w:t>
+      </w:r>
+      <w:r>
+        <w:t xml:space="preserve"> option to be </w:t>
+      </w:r>
+      <w:r>
+        <w:rPr>
+          <w:rStyle w:val="BlueBoldenChar"/>
+          <w:rFonts w:eastAsiaTheme="minorHAnsi"/>
+        </w:rPr>
+        <w:t>View</w:t>
+      </w:r>
+      <w:r>
+        <w:t>,</w:t>
+      </w:r>
+      <w:r>
+        <w:t xml:space="preserve"> in the drop-down box,</w:t>
+      </w:r>
+      <w:r>
+        <w:t xml:space="preserve"> and it will change things based on your view. Since the Top Orthographic was the first view in Quad view, Blender relied on this one to make the changes. But now everything but top view is off.</w:t>
+      </w:r>
+    </w:p>
+    <w:p>
+      <w:r>
+        <w:rPr>
+          <w:noProof/>
+        </w:rPr>
+        <w:lastRenderedPageBreak/>
+        <w:drawing>
+          <wp:inline distT="0" distB="0" distL="0" distR="0" wp14:anchorId="29AFB49A" wp14:editId="0BBAC1F1">
+            <wp:extent cx="5943600" cy="3294380"/>
+            <wp:effectExtent l="0" t="0" r="0" b="1270"/>
+            <wp:docPr id="648442406" name="Picture 1"/>
+            <wp:cNvGraphicFramePr>
+              <a:graphicFrameLocks xmlns:a="http://schemas.openxmlformats.org/drawingml/2006/main" noChangeAspect="1"/>
+            </wp:cNvGraphicFramePr>
+            <a:graphic xmlns:a="http://schemas.openxmlformats.org/drawingml/2006/main">
+              <a:graphicData uri="http://schemas.openxmlformats.org/drawingml/2006/picture">
+                <pic:pic xmlns:pic="http://schemas.openxmlformats.org/drawingml/2006/picture">
+                  <pic:nvPicPr>
+                    <pic:cNvPr id="648442406" name=""/>
+                    <pic:cNvPicPr/>
+                  </pic:nvPicPr>
+                  <pic:blipFill>
+                    <a:blip r:embed="rId24"/>
+                    <a:stretch>
+                      <a:fillRect/>
+                    </a:stretch>
+                  </pic:blipFill>
+                  <pic:spPr>
+                    <a:xfrm>
+                      <a:off x="0" y="0"/>
+                      <a:ext cx="5943600" cy="3294380"/>
+                    </a:xfrm>
+                    <a:prstGeom prst="rect">
+                      <a:avLst/>
+                    </a:prstGeom>
+                  </pic:spPr>
+                </pic:pic>
+              </a:graphicData>
+            </a:graphic>
+          </wp:inline>
+        </w:drawing>
+      </w:r>
+    </w:p>
+    <w:p/>
+    <w:p>
+      <w:r>
+        <w:t xml:space="preserve">Moving the </w:t>
+      </w:r>
+      <w:r>
+        <w:rPr>
+          <w:rStyle w:val="BlueBoldenChar"/>
+          <w:rFonts w:eastAsiaTheme="minorHAnsi"/>
+        </w:rPr>
+        <w:t>Influence</w:t>
+      </w:r>
+      <w:r>
+        <w:t xml:space="preserve"> slider will determine how much influence you want the flatten tool to have. Maybe you just want to slightly relax things.</w:t>
+      </w:r>
+    </w:p>
+    <w:p>
+      <w:r>
+        <w:rPr>
+          <w:noProof/>
+        </w:rPr>
+        <w:drawing>
+          <wp:inline distT="0" distB="0" distL="0" distR="0" wp14:anchorId="6B3DDF66" wp14:editId="3FB04943">
+            <wp:extent cx="3191320" cy="1247949"/>
+            <wp:effectExtent l="0" t="0" r="9525" b="9525"/>
+            <wp:docPr id="1992256369" name="Picture 1"/>
+            <wp:cNvGraphicFramePr>
+              <a:graphicFrameLocks xmlns:a="http://schemas.openxmlformats.org/drawingml/2006/main" noChangeAspect="1"/>
+            </wp:cNvGraphicFramePr>
+            <a:graphic xmlns:a="http://schemas.openxmlformats.org/drawingml/2006/main">
+              <a:graphicData uri="http://schemas.openxmlformats.org/drawingml/2006/picture">
+                <pic:pic xmlns:pic="http://schemas.openxmlformats.org/drawingml/2006/picture">
+                  <pic:nvPicPr>
+                    <pic:cNvPr id="1992256369" name=""/>
+                    <pic:cNvPicPr/>
+                  </pic:nvPicPr>
+                  <pic:blipFill>
+                    <a:blip r:embed="rId25"/>
+                    <a:stretch>
+                      <a:fillRect/>
+                    </a:stretch>
+                  </pic:blipFill>
+                  <pic:spPr>
+                    <a:xfrm>
+                      <a:off x="0" y="0"/>
+                      <a:ext cx="3191320" cy="1247949"/>
+                    </a:xfrm>
+                    <a:prstGeom prst="rect">
+                      <a:avLst/>
+                    </a:prstGeom>
+                  </pic:spPr>
+                </pic:pic>
+              </a:graphicData>
+            </a:graphic>
+          </wp:inline>
+        </w:drawing>
+      </w:r>
+    </w:p>
+    <w:p/>
+    <w:p>
+      <w:r>
+        <w:rPr>
+          <w:noProof/>
+        </w:rPr>
+        <w:lastRenderedPageBreak/>
+        <w:drawing>
+          <wp:inline distT="0" distB="0" distL="0" distR="0" wp14:anchorId="69A83A60" wp14:editId="4320E398">
+            <wp:extent cx="5943600" cy="2704465"/>
+            <wp:effectExtent l="0" t="0" r="0" b="635"/>
+            <wp:docPr id="1166284759" name="Picture 1"/>
+            <wp:cNvGraphicFramePr>
+              <a:graphicFrameLocks xmlns:a="http://schemas.openxmlformats.org/drawingml/2006/main" noChangeAspect="1"/>
+            </wp:cNvGraphicFramePr>
+            <a:graphic xmlns:a="http://schemas.openxmlformats.org/drawingml/2006/main">
+              <a:graphicData uri="http://schemas.openxmlformats.org/drawingml/2006/picture">
+                <pic:pic xmlns:pic="http://schemas.openxmlformats.org/drawingml/2006/picture">
+                  <pic:nvPicPr>
+                    <pic:cNvPr id="1166284759" name=""/>
+                    <pic:cNvPicPr/>
+                  </pic:nvPicPr>
+                  <pic:blipFill>
+                    <a:blip r:embed="rId26"/>
+                    <a:stretch>
+                      <a:fillRect/>
+                    </a:stretch>
+                  </pic:blipFill>
+                  <pic:spPr>
+                    <a:xfrm>
+                      <a:off x="0" y="0"/>
+                      <a:ext cx="5943600" cy="2704465"/>
+                    </a:xfrm>
+                    <a:prstGeom prst="rect">
+                      <a:avLst/>
+                    </a:prstGeom>
+                  </pic:spPr>
+                </pic:pic>
+              </a:graphicData>
+            </a:graphic>
+          </wp:inline>
+        </w:drawing>
+      </w:r>
+    </w:p>
+    <w:p/>
+    <w:p>
+      <w:r>
+        <w:t>Well, that is about all there is to the flatten tool, if you get your mesh into a predicament, where it doesn’t seem to be flattening right. Try playing around a bit with those options, to see if any other setting will straighten you out a bit more.</w:t>
+      </w:r>
+    </w:p>
     <w:p/>
     <w:sectPr>
-      <w:headerReference w:type="default" r:id="rId7"/>
+      <w:headerReference w:type="default" r:id="rId27"/>
       <w:pgSz w:w="12240" w:h="15840"/>
       <w:pgMar w:top="1440" w:right="1440" w:bottom="1440" w:left="1440" w:header="720" w:footer="720" w:gutter="0"/>
       <w:cols w:space="720"/>
@@ -1806,7 +3606,6 @@
     <w:basedOn w:val="Heading1"/>
     <w:next w:val="Normal"/>
     <w:uiPriority w:val="39"/>
-    <w:semiHidden/>
     <w:unhideWhenUsed/>
     <w:qFormat/>
     <w:rsid w:val="00F6446E"/>
@@ -2146,6 +3945,41 @@
     <w:link w:val="Footer"/>
     <w:uiPriority w:val="99"/>
     <w:rsid w:val="00A305FB"/>
+  </w:style>
+  <w:style w:type="character" w:styleId="Hyperlink">
+    <w:name w:val="Hyperlink"/>
+    <w:basedOn w:val="DefaultParagraphFont"/>
+    <w:uiPriority w:val="99"/>
+    <w:unhideWhenUsed/>
+    <w:rsid w:val="001119C0"/>
+    <w:rPr>
+      <w:color w:val="0563C1" w:themeColor="hyperlink"/>
+      <w:u w:val="single"/>
+    </w:rPr>
+  </w:style>
+  <w:style w:type="character" w:styleId="UnresolvedMention">
+    <w:name w:val="Unresolved Mention"/>
+    <w:basedOn w:val="DefaultParagraphFont"/>
+    <w:uiPriority w:val="99"/>
+    <w:semiHidden/>
+    <w:unhideWhenUsed/>
+    <w:rsid w:val="001119C0"/>
+    <w:rPr>
+      <w:color w:val="605E5C"/>
+      <w:shd w:val="clear" w:color="auto" w:fill="E1DFDD"/>
+    </w:rPr>
+  </w:style>
+  <w:style w:type="paragraph" w:styleId="TOC1">
+    <w:name w:val="toc 1"/>
+    <w:basedOn w:val="Normal"/>
+    <w:next w:val="Normal"/>
+    <w:autoRedefine/>
+    <w:uiPriority w:val="39"/>
+    <w:unhideWhenUsed/>
+    <w:rsid w:val="002712CB"/>
+    <w:pPr>
+      <w:spacing w:after="100"/>
+    </w:pPr>
   </w:style>
 </w:styles>
 </file>
@@ -2490,4 +4324,16 @@
     </a:ext>
   </a:extLst>
 </a:theme>
+</file>
+
+<file path=customXml/item1.xml><?xml version="1.0" encoding="utf-8"?>
+<b:Sources xmlns:b="http://schemas.openxmlformats.org/officeDocument/2006/bibliography" xmlns="http://schemas.openxmlformats.org/officeDocument/2006/bibliography" SelectedStyle="\APASixthEditionOfficeOnline.xsl" StyleName="APA" Version="6"/>
+</file>
+
+<file path=customXml/itemProps1.xml><?xml version="1.0" encoding="utf-8"?>
+<ds:datastoreItem xmlns:ds="http://schemas.openxmlformats.org/officeDocument/2006/customXml" ds:itemID="{1F738216-F94B-416A-9561-314484521DBE}">
+  <ds:schemaRefs>
+    <ds:schemaRef ds:uri="http://schemas.openxmlformats.org/officeDocument/2006/bibliography"/>
+  </ds:schemaRefs>
+</ds:datastoreItem>
 </file>
</xml_diff>